<commit_message>
WorkFlow doc is added now
</commit_message>
<xml_diff>
--- a/docs/Predicting the Popularity of Newly Emerging Hashtags in Twitter.docx
+++ b/docs/Predicting the Popularity of Newly Emerging Hashtags in Twitter.docx
@@ -12,7 +12,6 @@
           <w:szCs w:val="32"/>
         </w:rPr>
       </w:pPr>
-      <w:bookmarkStart w:id="0" w:name="_GoBack"/>
       <w:r>
         <w:rPr>
           <w:b/>
@@ -22,7 +21,6 @@
         </w:rPr>
         <w:t>Predicting the Popularity of Newly Emerging Hashtags in Twitter</w:t>
       </w:r>
-      <w:bookmarkEnd w:id="0"/>
     </w:p>
     <w:p>
       <w:pPr>
@@ -131,14 +129,7 @@
           <w:sz w:val="24"/>
           <w:szCs w:val="24"/>
         </w:rPr>
-        <w:t xml:space="preserve">Note: </w:t>
-      </w:r>
-      <w:r>
-        <w:rPr>
-          <w:sz w:val="24"/>
-          <w:szCs w:val="24"/>
-        </w:rPr>
-        <w:t>Twitter is a popular microblogging service that allows users to post short messages called “tweets.” Twitter also provides social networking features that allow users to follow other users, to retweet (or repost) their received tweets, and to reply to other users’ tweets. According to a Twitter blog post on March 21, 2012, more than 340 million tweets were posted daily by 140 million active Twitter users</w:t>
+        <w:t>Note: Twitter is a popular microblogging service that allows users to post short messages called “tweets.” Twitter also provides social networking features that allow users to follow other users, to retweet (or repost) their received tweets, and to reply to other users’ tweets. According to a Twitter blog post on March 21, 2012, more than 340 million tweets were posted daily by 140 million active Twitter users</w:t>
       </w:r>
       <w:r>
         <w:rPr>
@@ -209,13 +200,8 @@
               </w:rPr>
             </w:pPr>
             <w:r>
-              <w:t xml:space="preserve">Fc1 </w:t>
-            </w:r>
-            <w:proofErr w:type="spellStart"/>
-            <w:r>
-              <w:t>ContainingDigits</w:t>
-            </w:r>
-            <w:proofErr w:type="spellEnd"/>
+              <w:t>Fc1 ContainingDigits</w:t>
+            </w:r>
           </w:p>
         </w:tc>
         <w:tc>
@@ -248,16 +234,8 @@
               </w:rPr>
             </w:pPr>
             <w:r>
-              <w:t>Fc2</w:t>
-            </w:r>
-            <w:r>
-              <w:t xml:space="preserve"> </w:t>
-            </w:r>
-            <w:proofErr w:type="spellStart"/>
-            <w:r>
-              <w:t>SegWordNum</w:t>
-            </w:r>
-            <w:proofErr w:type="spellEnd"/>
+              <w:t>Fc2 SegWordNum</w:t>
+            </w:r>
           </w:p>
         </w:tc>
         <w:tc>
@@ -290,13 +268,8 @@
               </w:rPr>
             </w:pPr>
             <w:r>
-              <w:t xml:space="preserve">Fc3 </w:t>
-            </w:r>
-            <w:proofErr w:type="spellStart"/>
-            <w:r>
-              <w:t>URLFrac</w:t>
-            </w:r>
-            <w:proofErr w:type="spellEnd"/>
+              <w:t>Fc3 URLFrac</w:t>
+            </w:r>
           </w:p>
         </w:tc>
         <w:tc>
@@ -329,13 +302,8 @@
               </w:rPr>
             </w:pPr>
             <w:r>
-              <w:t xml:space="preserve">Fc4 </w:t>
-            </w:r>
-            <w:proofErr w:type="spellStart"/>
-            <w:r>
-              <w:t>SentimentVector</w:t>
-            </w:r>
-            <w:proofErr w:type="spellEnd"/>
+              <w:t>Fc4 SentimentVector</w:t>
+            </w:r>
           </w:p>
         </w:tc>
         <w:tc>
@@ -368,13 +336,8 @@
               </w:rPr>
             </w:pPr>
             <w:r>
-              <w:t xml:space="preserve">Fc5 </w:t>
-            </w:r>
-            <w:proofErr w:type="spellStart"/>
-            <w:r>
-              <w:t>TopicVector</w:t>
-            </w:r>
-            <w:proofErr w:type="spellEnd"/>
+              <w:t>Fc5 TopicVector</w:t>
+            </w:r>
           </w:p>
         </w:tc>
         <w:tc>
@@ -401,13 +364,8 @@
           </w:tcPr>
           <w:p>
             <w:r>
-              <w:t xml:space="preserve">Fc6 </w:t>
-            </w:r>
-            <w:proofErr w:type="spellStart"/>
-            <w:r>
-              <w:t>HashtagClarity</w:t>
-            </w:r>
-            <w:proofErr w:type="spellEnd"/>
+              <w:t>Fc6 HashtagClarity</w:t>
+            </w:r>
           </w:p>
         </w:tc>
         <w:tc>
@@ -415,21 +373,8 @@
             <w:tcW w:w="4508" w:type="dxa"/>
           </w:tcPr>
           <w:p>
-            <w:proofErr w:type="spellStart"/>
-            <w:r>
-              <w:t>Kullback</w:t>
-            </w:r>
-            <w:proofErr w:type="spellEnd"/>
-            <w:r>
-              <w:t>–</w:t>
-            </w:r>
-            <w:proofErr w:type="spellStart"/>
-            <w:r>
-              <w:t>Leibler</w:t>
-            </w:r>
-            <w:proofErr w:type="spellEnd"/>
-            <w:r>
-              <w:t xml:space="preserve"> divergence of word distribution between Tt h and tweets collection T</w:t>
+            <w:r>
+              <w:t>Kullback–Leibler divergence of word distribution between Tt h and tweets collection T</w:t>
             </w:r>
           </w:p>
         </w:tc>
@@ -441,13 +386,8 @@
           </w:tcPr>
           <w:p>
             <w:r>
-              <w:t xml:space="preserve">Fc7 </w:t>
-            </w:r>
-            <w:proofErr w:type="spellStart"/>
-            <w:r>
-              <w:t>SegWordClarity</w:t>
-            </w:r>
-            <w:proofErr w:type="spellEnd"/>
+              <w:t>Fc7 SegWordClarity</w:t>
+            </w:r>
           </w:p>
         </w:tc>
         <w:tc>
@@ -461,21 +401,8 @@
                 <w:szCs w:val="24"/>
               </w:rPr>
             </w:pPr>
-            <w:proofErr w:type="spellStart"/>
-            <w:r>
-              <w:t>Kullback</w:t>
-            </w:r>
-            <w:proofErr w:type="spellEnd"/>
-            <w:r>
-              <w:t>–</w:t>
-            </w:r>
-            <w:proofErr w:type="spellStart"/>
-            <w:r>
-              <w:t>Leibler</w:t>
-            </w:r>
-            <w:proofErr w:type="spellEnd"/>
-            <w:r>
-              <w:t xml:space="preserve"> divergence of word distribution between tweets containing any segment word in h and tweet collection T</w:t>
+            <w:r>
+              <w:t>Kullback–Leibler divergence of word distribution between tweets containing any segment word in h and tweet collection T</w:t>
             </w:r>
           </w:p>
           <w:p/>
@@ -553,11 +480,9 @@
                 <w:szCs w:val="24"/>
               </w:rPr>
             </w:pPr>
-            <w:proofErr w:type="spellStart"/>
             <w:r>
               <w:t>UserCount</w:t>
             </w:r>
-            <w:proofErr w:type="spellEnd"/>
           </w:p>
         </w:tc>
         <w:tc>
@@ -605,11 +530,9 @@
                 <w:szCs w:val="24"/>
               </w:rPr>
             </w:pPr>
-            <w:proofErr w:type="spellStart"/>
             <w:r>
               <w:t>TweetsNum</w:t>
             </w:r>
-            <w:proofErr w:type="spellEnd"/>
           </w:p>
         </w:tc>
         <w:tc>
@@ -657,11 +580,9 @@
                 <w:szCs w:val="24"/>
               </w:rPr>
             </w:pPr>
-            <w:proofErr w:type="spellStart"/>
             <w:r>
               <w:t>ReplyFrac</w:t>
             </w:r>
-            <w:proofErr w:type="spellEnd"/>
           </w:p>
         </w:tc>
         <w:tc>
@@ -709,11 +630,9 @@
                 <w:szCs w:val="24"/>
               </w:rPr>
             </w:pPr>
-            <w:proofErr w:type="spellStart"/>
             <w:r>
               <w:t>RetweetFrac</w:t>
             </w:r>
-            <w:proofErr w:type="spellEnd"/>
           </w:p>
         </w:tc>
         <w:tc>
@@ -761,11 +680,9 @@
                 <w:szCs w:val="24"/>
               </w:rPr>
             </w:pPr>
-            <w:proofErr w:type="spellStart"/>
             <w:r>
               <w:t>AveAuthority</w:t>
             </w:r>
-            <w:proofErr w:type="spellEnd"/>
           </w:p>
         </w:tc>
         <w:tc>
@@ -801,11 +718,9 @@
             <w:tcW w:w="2835" w:type="dxa"/>
           </w:tcPr>
           <w:p>
-            <w:proofErr w:type="spellStart"/>
             <w:r>
               <w:t>TriangleFrac</w:t>
             </w:r>
-            <w:proofErr w:type="spellEnd"/>
           </w:p>
         </w:tc>
         <w:tc>
@@ -835,11 +750,9 @@
             <w:tcW w:w="2835" w:type="dxa"/>
           </w:tcPr>
           <w:p>
-            <w:proofErr w:type="spellStart"/>
             <w:r>
               <w:t>GraphDensity</w:t>
             </w:r>
-            <w:proofErr w:type="spellEnd"/>
           </w:p>
         </w:tc>
         <w:tc>
@@ -869,11 +782,9 @@
             <w:tcW w:w="2835" w:type="dxa"/>
           </w:tcPr>
           <w:p>
-            <w:proofErr w:type="spellStart"/>
             <w:r>
               <w:t>ComponentRatio</w:t>
             </w:r>
-            <w:proofErr w:type="spellEnd"/>
           </w:p>
         </w:tc>
         <w:tc>
@@ -903,11 +814,9 @@
             <w:tcW w:w="2835" w:type="dxa"/>
           </w:tcPr>
           <w:p>
-            <w:proofErr w:type="spellStart"/>
             <w:r>
               <w:t>AveEdgeStrength</w:t>
             </w:r>
-            <w:proofErr w:type="spellEnd"/>
           </w:p>
         </w:tc>
         <w:tc>
@@ -937,11 +846,9 @@
             <w:tcW w:w="2835" w:type="dxa"/>
           </w:tcPr>
           <w:p>
-            <w:proofErr w:type="spellStart"/>
             <w:r>
               <w:t>BorderUserCount</w:t>
             </w:r>
-            <w:proofErr w:type="spellEnd"/>
           </w:p>
         </w:tc>
         <w:tc>
@@ -971,11 +878,9 @@
             <w:tcW w:w="2835" w:type="dxa"/>
           </w:tcPr>
           <w:p>
-            <w:proofErr w:type="spellStart"/>
             <w:r>
               <w:t>ExposureVector</w:t>
             </w:r>
-            <w:proofErr w:type="spellEnd"/>
           </w:p>
         </w:tc>
         <w:tc>
@@ -1065,15 +970,7 @@
         </w:numPr>
       </w:pPr>
       <w:r>
-        <w:t>K-</w:t>
-      </w:r>
-      <w:proofErr w:type="spellStart"/>
-      <w:r>
-        <w:t>nearesh</w:t>
-      </w:r>
-      <w:proofErr w:type="spellEnd"/>
-      <w:r>
-        <w:t xml:space="preserve"> neighbour</w:t>
+        <w:t>K-nearesh neighbour</w:t>
       </w:r>
     </w:p>
     <w:p>
@@ -1121,13 +1018,7 @@
         </w:rPr>
       </w:pPr>
       <w:r>
-        <w:t>Our experimental results show that contextual features are more effective than content features for the prediction task, and that LR and KNN outperform the other three classification models.</w:t>
-      </w:r>
-      <w:r>
-        <w:t xml:space="preserve"> </w:t>
-      </w:r>
-      <w:r>
-        <w:t>We also conducted experiments to evaluate the effectiveness of the features for popularity prediction for hashtags that have been popular for the past 2 days instead of 1 day</w:t>
+        <w:t>Our experimental results show that contextual features are more effective than content features for the prediction task, and that LR and KNN outperform the other three classification models. We also conducted experiments to evaluate the effectiveness of the features for popularity prediction for hashtags that have been popular for the past 2 days instead of 1 day</w:t>
       </w:r>
     </w:p>
     <w:p>
@@ -1156,51 +1047,7 @@
     </w:p>
     <w:p>
       <w:r>
-        <w:t>A</w:t>
-      </w:r>
-      <w:r>
-        <w:t xml:space="preserve">ll tweets received from a Twitter stream are partitioned into consecutive fixed-time intervals by their time stamps. The time interval could be an hour, a few hours, or a day, depending on the number of tweets received, as well as the time criticality of the prediction. We define the popularity of a hashtag h in time interval t to be the number of users who post at least one tweet annotated by h within the time interval t, and we denote this by </w:t>
-      </w:r>
-      <w:proofErr w:type="spellStart"/>
-      <w:r>
-        <w:t>Φt</w:t>
-      </w:r>
-      <w:proofErr w:type="spellEnd"/>
-      <w:r>
-        <w:t xml:space="preserve"> </w:t>
-      </w:r>
-      <w:proofErr w:type="gramStart"/>
-      <w:r>
-        <w:t>h .</w:t>
-      </w:r>
-      <w:proofErr w:type="gramEnd"/>
-      <w:r>
-        <w:t xml:space="preserve"> Given a new hashtag at time t, our task is to predict its popularity at time t + 1, or </w:t>
-      </w:r>
-      <w:proofErr w:type="spellStart"/>
-      <w:r>
-        <w:t>Φt</w:t>
-      </w:r>
-      <w:proofErr w:type="spellEnd"/>
-      <w:r>
-        <w:t xml:space="preserve"> h +1. Note that predicting the exact value of </w:t>
-      </w:r>
-      <w:proofErr w:type="spellStart"/>
-      <w:r>
-        <w:t>Φt</w:t>
-      </w:r>
-      <w:proofErr w:type="spellEnd"/>
-      <w:r>
-        <w:t xml:space="preserve"> h +1 is extremely difficult and is often not necessary. Therefore, we relax the problem and predict the range of its</w:t>
-      </w:r>
-      <w:r>
-        <w:t xml:space="preserve"> </w:t>
-      </w:r>
-      <w:r>
-        <w:t>popularity</w:t>
-      </w:r>
-      <w:r>
-        <w:t xml:space="preserve"> </w:t>
+        <w:t xml:space="preserve">All tweets received from a Twitter stream are partitioned into consecutive fixed-time intervals by their time stamps. The time interval could be an hour, a few hours, or a day, depending on the number of tweets received, as well as the time criticality of the prediction. We define the popularity of a hashtag h in time interval t to be the number of users who post at least one tweet annotated by h within the time interval t, and we denote this by Φt h . Given a new hashtag at time t, our task is to predict its popularity at time t + 1, or Φt h +1. Note that predicting the exact value of Φt h +1 is extremely difficult and is often not necessary. Therefore, we relax the problem and predict the range of its popularity </w:t>
       </w:r>
     </w:p>
     <w:tbl>
@@ -1490,8 +1337,8 @@
           <w:noProof/>
         </w:rPr>
         <w:drawing>
-          <wp:inline distT="0" distB="0" distL="0" distR="0" wp14:anchorId="54F07802" wp14:editId="0B9F379B">
-            <wp:extent cx="5731510" cy="3073400"/>
+          <wp:inline distT="0" distB="0" distL="0" distR="0" wp14:anchorId="54F07802" wp14:editId="2884E4D0">
+            <wp:extent cx="5731510" cy="3111500"/>
             <wp:effectExtent l="0" t="0" r="2540" b="0"/>
             <wp:docPr id="1" name="Picture 1"/>
             <wp:cNvGraphicFramePr>
@@ -1513,7 +1360,7 @@
                   <pic:spPr>
                     <a:xfrm>
                       <a:off x="0" y="0"/>
-                      <a:ext cx="5731510" cy="3073400"/>
+                      <a:ext cx="5731510" cy="3111500"/>
                     </a:xfrm>
                     <a:prstGeom prst="rect">
                       <a:avLst/>
@@ -1548,15 +1395,13 @@
         </w:rPr>
         <w:t xml:space="preserve">Comparing results of content based and contextual base results, and showcase how superior is contextual results ends when compare to </w:t>
       </w:r>
-      <w:proofErr w:type="gramStart"/>
-      <w:r>
-        <w:rPr>
-          <w:sz w:val="24"/>
-          <w:szCs w:val="24"/>
-        </w:rPr>
-        <w:t>content based</w:t>
-      </w:r>
-      <w:proofErr w:type="gramEnd"/>
+      <w:r>
+        <w:rPr>
+          <w:sz w:val="24"/>
+          <w:szCs w:val="24"/>
+        </w:rPr>
+        <w:t>content-based</w:t>
+      </w:r>
       <w:r>
         <w:rPr>
           <w:sz w:val="24"/>
@@ -1564,22 +1409,6 @@
         </w:rPr>
         <w:t xml:space="preserve"> results. </w:t>
       </w:r>
-    </w:p>
-    <w:p>
-      <w:pPr>
-        <w:rPr>
-          <w:sz w:val="24"/>
-          <w:szCs w:val="24"/>
-        </w:rPr>
-      </w:pPr>
-    </w:p>
-    <w:p>
-      <w:pPr>
-        <w:rPr>
-          <w:sz w:val="24"/>
-          <w:szCs w:val="24"/>
-        </w:rPr>
-      </w:pPr>
     </w:p>
     <w:p>
       <w:pPr>
@@ -1613,6 +1442,7 @@
           <w:sz w:val="24"/>
           <w:szCs w:val="24"/>
         </w:rPr>
+        <w:lastRenderedPageBreak/>
         <w:t>Conclusion</w:t>
       </w:r>
     </w:p>
@@ -1624,10 +1454,7 @@
         </w:rPr>
       </w:pPr>
       <w:r>
-        <w:t>T</w:t>
-      </w:r>
-      <w:r>
-        <w:t xml:space="preserve">o predict the hashtag popularity of new topics on Twitter by formulating the problem as a classification task and evaluating three baseline methods and five classification methods. The main focus of our work was to identify and evaluate the effectiveness of content and contextual features derived from tweets annotated with candidate hashtags. Our experiments demonstrated that contextual features are more effective than content features. </w:t>
+        <w:t xml:space="preserve">To predict the hashtag popularity of new topics on Twitter by formulating the problem as a classification task and evaluating three baseline methods and five classification methods. The main focus of our work was to identify and evaluate the effectiveness of content and contextual features derived from tweets annotated with candidate hashtags. Our experiments demonstrated that contextual features are more effective than content features. </w:t>
       </w:r>
     </w:p>
     <w:p>

</xml_diff>